<commit_message>
all ready and tarred
</commit_message>
<xml_diff>
--- a/hw3/hw3-notes.docx
+++ b/hw3/hw3-notes.docx
@@ -101,7 +101,7 @@
     <w:tbl>
       <w:tblPr>
         <w:jc w:val="left"/>
-        <w:tblInd w:type="dxa" w:w="769"/>
+        <w:tblInd w:type="dxa" w:w="761"/>
         <w:tblBorders>
           <w:top w:color="000001" w:space="0" w:sz="2" w:val="single"/>
           <w:left w:color="000001" w:space="0" w:sz="2" w:val="single"/>
@@ -112,15 +112,15 @@
         </w:tblBorders>
         <w:tblCellMar>
           <w:top w:type="dxa" w:w="55"/>
-          <w:left w:type="dxa" w:w="51"/>
+          <w:left w:type="dxa" w:w="42"/>
           <w:bottom w:type="dxa" w:w="55"/>
           <w:right w:type="dxa" w:w="55"/>
         </w:tblCellMar>
       </w:tblPr>
       <w:tblGrid>
-        <w:gridCol w:w="1739"/>
+        <w:gridCol w:w="1735"/>
         <w:gridCol w:w="3754"/>
-        <w:gridCol w:w="3756"/>
+        <w:gridCol w:w="3760"/>
       </w:tblGrid>
       <w:tr>
         <w:trPr>
@@ -128,7 +128,7 @@
         </w:trPr>
         <w:tc>
           <w:tcPr>
-            <w:tcW w:type="dxa" w:w="1739"/>
+            <w:tcW w:type="dxa" w:w="1735"/>
             <w:tcBorders>
               <w:top w:color="000001" w:space="0" w:sz="2" w:val="single"/>
               <w:left w:color="000001" w:space="0" w:sz="2" w:val="single"/>
@@ -137,7 +137,7 @@
             </w:tcBorders>
             <w:shd w:fill="FFFFFF" w:val="clear"/>
             <w:tcMar>
-              <w:left w:type="dxa" w:w="51"/>
+              <w:left w:type="dxa" w:w="42"/>
             </w:tcMar>
           </w:tcPr>
           <w:p>
@@ -163,7 +163,7 @@
             </w:tcBorders>
             <w:shd w:fill="FFFFFF" w:val="clear"/>
             <w:tcMar>
-              <w:left w:type="dxa" w:w="51"/>
+              <w:left w:type="dxa" w:w="42"/>
             </w:tcMar>
           </w:tcPr>
           <w:p>
@@ -180,7 +180,7 @@
         </w:tc>
         <w:tc>
           <w:tcPr>
-            <w:tcW w:type="dxa" w:w="3756"/>
+            <w:tcW w:type="dxa" w:w="3760"/>
             <w:tcBorders>
               <w:top w:color="000001" w:space="0" w:sz="2" w:val="single"/>
               <w:left w:color="000001" w:space="0" w:sz="2" w:val="single"/>
@@ -189,7 +189,7 @@
             </w:tcBorders>
             <w:shd w:fill="FFFFFF" w:val="clear"/>
             <w:tcMar>
-              <w:left w:type="dxa" w:w="51"/>
+              <w:left w:type="dxa" w:w="42"/>
             </w:tcMar>
           </w:tcPr>
           <w:p>
@@ -211,16 +211,16 @@
         </w:trPr>
         <w:tc>
           <w:tcPr>
-            <w:tcW w:type="dxa" w:w="1739"/>
-            <w:tcBorders>
-              <w:top w:val="nil"/>
-              <w:left w:color="000001" w:space="0" w:sz="2" w:val="single"/>
-              <w:bottom w:color="000001" w:space="0" w:sz="2" w:val="single"/>
-              <w:right w:val="nil"/>
-            </w:tcBorders>
-            <w:shd w:fill="FFFFFF" w:val="clear"/>
-            <w:tcMar>
-              <w:left w:type="dxa" w:w="51"/>
+            <w:tcW w:type="dxa" w:w="1735"/>
+            <w:tcBorders>
+              <w:top w:val="nil"/>
+              <w:left w:color="000001" w:space="0" w:sz="2" w:val="single"/>
+              <w:bottom w:color="000001" w:space="0" w:sz="2" w:val="single"/>
+              <w:right w:val="nil"/>
+            </w:tcBorders>
+            <w:shd w:fill="FFFFFF" w:val="clear"/>
+            <w:tcMar>
+              <w:left w:type="dxa" w:w="42"/>
             </w:tcMar>
           </w:tcPr>
           <w:p>
@@ -246,7 +246,7 @@
             </w:tcBorders>
             <w:shd w:fill="FFFFFF" w:val="clear"/>
             <w:tcMar>
-              <w:left w:type="dxa" w:w="51"/>
+              <w:left w:type="dxa" w:w="42"/>
             </w:tcMar>
           </w:tcPr>
           <w:p>
@@ -263,7 +263,7 @@
         </w:tc>
         <w:tc>
           <w:tcPr>
-            <w:tcW w:type="dxa" w:w="3756"/>
+            <w:tcW w:type="dxa" w:w="3760"/>
             <w:tcBorders>
               <w:top w:val="nil"/>
               <w:left w:color="000001" w:space="0" w:sz="2" w:val="single"/>
@@ -272,7 +272,7 @@
             </w:tcBorders>
             <w:shd w:fill="FFFFFF" w:val="clear"/>
             <w:tcMar>
-              <w:left w:type="dxa" w:w="51"/>
+              <w:left w:type="dxa" w:w="42"/>
             </w:tcMar>
           </w:tcPr>
           <w:p>
@@ -294,16 +294,16 @@
         </w:trPr>
         <w:tc>
           <w:tcPr>
-            <w:tcW w:type="dxa" w:w="1739"/>
-            <w:tcBorders>
-              <w:top w:val="nil"/>
-              <w:left w:color="000001" w:space="0" w:sz="2" w:val="single"/>
-              <w:bottom w:color="000001" w:space="0" w:sz="2" w:val="single"/>
-              <w:right w:val="nil"/>
-            </w:tcBorders>
-            <w:shd w:fill="FFFFFF" w:val="clear"/>
-            <w:tcMar>
-              <w:left w:type="dxa" w:w="51"/>
+            <w:tcW w:type="dxa" w:w="1735"/>
+            <w:tcBorders>
+              <w:top w:val="nil"/>
+              <w:left w:color="000001" w:space="0" w:sz="2" w:val="single"/>
+              <w:bottom w:color="000001" w:space="0" w:sz="2" w:val="single"/>
+              <w:right w:val="nil"/>
+            </w:tcBorders>
+            <w:shd w:fill="FFFFFF" w:val="clear"/>
+            <w:tcMar>
+              <w:left w:type="dxa" w:w="42"/>
             </w:tcMar>
           </w:tcPr>
           <w:p>
@@ -329,7 +329,7 @@
             </w:tcBorders>
             <w:shd w:fill="FFFFFF" w:val="clear"/>
             <w:tcMar>
-              <w:left w:type="dxa" w:w="51"/>
+              <w:left w:type="dxa" w:w="42"/>
             </w:tcMar>
           </w:tcPr>
           <w:p>
@@ -346,7 +346,7 @@
         </w:tc>
         <w:tc>
           <w:tcPr>
-            <w:tcW w:type="dxa" w:w="3756"/>
+            <w:tcW w:type="dxa" w:w="3760"/>
             <w:tcBorders>
               <w:top w:val="nil"/>
               <w:left w:color="000001" w:space="0" w:sz="2" w:val="single"/>
@@ -355,7 +355,7 @@
             </w:tcBorders>
             <w:shd w:fill="FFFFFF" w:val="clear"/>
             <w:tcMar>
-              <w:left w:type="dxa" w:w="51"/>
+              <w:left w:type="dxa" w:w="42"/>
             </w:tcMar>
           </w:tcPr>
           <w:p>
@@ -377,16 +377,16 @@
         </w:trPr>
         <w:tc>
           <w:tcPr>
-            <w:tcW w:type="dxa" w:w="1739"/>
-            <w:tcBorders>
-              <w:top w:val="nil"/>
-              <w:left w:color="000001" w:space="0" w:sz="2" w:val="single"/>
-              <w:bottom w:color="000001" w:space="0" w:sz="2" w:val="single"/>
-              <w:right w:val="nil"/>
-            </w:tcBorders>
-            <w:shd w:fill="FFFFFF" w:val="clear"/>
-            <w:tcMar>
-              <w:left w:type="dxa" w:w="51"/>
+            <w:tcW w:type="dxa" w:w="1735"/>
+            <w:tcBorders>
+              <w:top w:val="nil"/>
+              <w:left w:color="000001" w:space="0" w:sz="2" w:val="single"/>
+              <w:bottom w:color="000001" w:space="0" w:sz="2" w:val="single"/>
+              <w:right w:val="nil"/>
+            </w:tcBorders>
+            <w:shd w:fill="FFFFFF" w:val="clear"/>
+            <w:tcMar>
+              <w:left w:type="dxa" w:w="42"/>
             </w:tcMar>
           </w:tcPr>
           <w:p>
@@ -412,7 +412,7 @@
             </w:tcBorders>
             <w:shd w:fill="FFFFFF" w:val="clear"/>
             <w:tcMar>
-              <w:left w:type="dxa" w:w="51"/>
+              <w:left w:type="dxa" w:w="42"/>
             </w:tcMar>
           </w:tcPr>
           <w:p>
@@ -429,7 +429,7 @@
         </w:tc>
         <w:tc>
           <w:tcPr>
-            <w:tcW w:type="dxa" w:w="3756"/>
+            <w:tcW w:type="dxa" w:w="3760"/>
             <w:tcBorders>
               <w:top w:val="nil"/>
               <w:left w:color="000001" w:space="0" w:sz="2" w:val="single"/>
@@ -438,7 +438,7 @@
             </w:tcBorders>
             <w:shd w:fill="FFFFFF" w:val="clear"/>
             <w:tcMar>
-              <w:left w:type="dxa" w:w="51"/>
+              <w:left w:type="dxa" w:w="42"/>
             </w:tcMar>
           </w:tcPr>
           <w:p>
@@ -460,16 +460,16 @@
         </w:trPr>
         <w:tc>
           <w:tcPr>
-            <w:tcW w:type="dxa" w:w="1739"/>
-            <w:tcBorders>
-              <w:top w:val="nil"/>
-              <w:left w:color="000001" w:space="0" w:sz="2" w:val="single"/>
-              <w:bottom w:color="000001" w:space="0" w:sz="2" w:val="single"/>
-              <w:right w:val="nil"/>
-            </w:tcBorders>
-            <w:shd w:fill="FFFFFF" w:val="clear"/>
-            <w:tcMar>
-              <w:left w:type="dxa" w:w="51"/>
+            <w:tcW w:type="dxa" w:w="1735"/>
+            <w:tcBorders>
+              <w:top w:val="nil"/>
+              <w:left w:color="000001" w:space="0" w:sz="2" w:val="single"/>
+              <w:bottom w:color="000001" w:space="0" w:sz="2" w:val="single"/>
+              <w:right w:val="nil"/>
+            </w:tcBorders>
+            <w:shd w:fill="FFFFFF" w:val="clear"/>
+            <w:tcMar>
+              <w:left w:type="dxa" w:w="42"/>
             </w:tcMar>
           </w:tcPr>
           <w:p>
@@ -495,7 +495,7 @@
             </w:tcBorders>
             <w:shd w:fill="FFFFFF" w:val="clear"/>
             <w:tcMar>
-              <w:left w:type="dxa" w:w="51"/>
+              <w:left w:type="dxa" w:w="42"/>
             </w:tcMar>
           </w:tcPr>
           <w:p>
@@ -511,7 +511,7 @@
         </w:tc>
         <w:tc>
           <w:tcPr>
-            <w:tcW w:type="dxa" w:w="3756"/>
+            <w:tcW w:type="dxa" w:w="3760"/>
             <w:tcBorders>
               <w:top w:val="nil"/>
               <w:left w:color="000001" w:space="0" w:sz="2" w:val="single"/>
@@ -520,7 +520,7 @@
             </w:tcBorders>
             <w:shd w:fill="FFFFFF" w:val="clear"/>
             <w:tcMar>
-              <w:left w:type="dxa" w:w="51"/>
+              <w:left w:type="dxa" w:w="42"/>
             </w:tcMar>
           </w:tcPr>
           <w:p>
@@ -567,7 +567,7 @@
     <w:tbl>
       <w:tblPr>
         <w:jc w:val="left"/>
-        <w:tblInd w:type="dxa" w:w="769"/>
+        <w:tblInd w:type="dxa" w:w="761"/>
         <w:tblBorders>
           <w:top w:color="000001" w:space="0" w:sz="2" w:val="single"/>
           <w:left w:color="000001" w:space="0" w:sz="2" w:val="single"/>
@@ -578,15 +578,15 @@
         </w:tblBorders>
         <w:tblCellMar>
           <w:top w:type="dxa" w:w="55"/>
-          <w:left w:type="dxa" w:w="51"/>
+          <w:left w:type="dxa" w:w="42"/>
           <w:bottom w:type="dxa" w:w="55"/>
           <w:right w:type="dxa" w:w="55"/>
         </w:tblCellMar>
       </w:tblPr>
       <w:tblGrid>
-        <w:gridCol w:w="1739"/>
+        <w:gridCol w:w="1735"/>
         <w:gridCol w:w="3754"/>
-        <w:gridCol w:w="3756"/>
+        <w:gridCol w:w="3760"/>
       </w:tblGrid>
       <w:tr>
         <w:trPr>
@@ -594,7 +594,7 @@
         </w:trPr>
         <w:tc>
           <w:tcPr>
-            <w:tcW w:type="dxa" w:w="1739"/>
+            <w:tcW w:type="dxa" w:w="1735"/>
             <w:tcBorders>
               <w:top w:color="000001" w:space="0" w:sz="2" w:val="single"/>
               <w:left w:color="000001" w:space="0" w:sz="2" w:val="single"/>
@@ -603,7 +603,7 @@
             </w:tcBorders>
             <w:shd w:fill="FFFFFF" w:val="clear"/>
             <w:tcMar>
-              <w:left w:type="dxa" w:w="51"/>
+              <w:left w:type="dxa" w:w="42"/>
             </w:tcMar>
           </w:tcPr>
           <w:p>
@@ -629,7 +629,7 @@
             </w:tcBorders>
             <w:shd w:fill="FFFFFF" w:val="clear"/>
             <w:tcMar>
-              <w:left w:type="dxa" w:w="51"/>
+              <w:left w:type="dxa" w:w="42"/>
             </w:tcMar>
           </w:tcPr>
           <w:p>
@@ -646,7 +646,7 @@
         </w:tc>
         <w:tc>
           <w:tcPr>
-            <w:tcW w:type="dxa" w:w="3756"/>
+            <w:tcW w:type="dxa" w:w="3760"/>
             <w:tcBorders>
               <w:top w:color="000001" w:space="0" w:sz="2" w:val="single"/>
               <w:left w:color="000001" w:space="0" w:sz="2" w:val="single"/>
@@ -655,7 +655,7 @@
             </w:tcBorders>
             <w:shd w:fill="FFFFFF" w:val="clear"/>
             <w:tcMar>
-              <w:left w:type="dxa" w:w="51"/>
+              <w:left w:type="dxa" w:w="42"/>
             </w:tcMar>
           </w:tcPr>
           <w:p>
@@ -677,16 +677,16 @@
         </w:trPr>
         <w:tc>
           <w:tcPr>
-            <w:tcW w:type="dxa" w:w="1739"/>
-            <w:tcBorders>
-              <w:top w:val="nil"/>
-              <w:left w:color="000001" w:space="0" w:sz="2" w:val="single"/>
-              <w:bottom w:color="000001" w:space="0" w:sz="2" w:val="single"/>
-              <w:right w:val="nil"/>
-            </w:tcBorders>
-            <w:shd w:fill="FFFFFF" w:val="clear"/>
-            <w:tcMar>
-              <w:left w:type="dxa" w:w="51"/>
+            <w:tcW w:type="dxa" w:w="1735"/>
+            <w:tcBorders>
+              <w:top w:val="nil"/>
+              <w:left w:color="000001" w:space="0" w:sz="2" w:val="single"/>
+              <w:bottom w:color="000001" w:space="0" w:sz="2" w:val="single"/>
+              <w:right w:val="nil"/>
+            </w:tcBorders>
+            <w:shd w:fill="FFFFFF" w:val="clear"/>
+            <w:tcMar>
+              <w:left w:type="dxa" w:w="42"/>
             </w:tcMar>
           </w:tcPr>
           <w:p>
@@ -712,7 +712,7 @@
             </w:tcBorders>
             <w:shd w:fill="FFFFFF" w:val="clear"/>
             <w:tcMar>
-              <w:left w:type="dxa" w:w="51"/>
+              <w:left w:type="dxa" w:w="42"/>
             </w:tcMar>
           </w:tcPr>
           <w:p>
@@ -729,7 +729,7 @@
         </w:tc>
         <w:tc>
           <w:tcPr>
-            <w:tcW w:type="dxa" w:w="3756"/>
+            <w:tcW w:type="dxa" w:w="3760"/>
             <w:tcBorders>
               <w:top w:val="nil"/>
               <w:left w:color="000001" w:space="0" w:sz="2" w:val="single"/>
@@ -738,7 +738,7 @@
             </w:tcBorders>
             <w:shd w:fill="FFFFFF" w:val="clear"/>
             <w:tcMar>
-              <w:left w:type="dxa" w:w="51"/>
+              <w:left w:type="dxa" w:w="42"/>
             </w:tcMar>
           </w:tcPr>
           <w:p>
@@ -760,16 +760,16 @@
         </w:trPr>
         <w:tc>
           <w:tcPr>
-            <w:tcW w:type="dxa" w:w="1739"/>
-            <w:tcBorders>
-              <w:top w:val="nil"/>
-              <w:left w:color="000001" w:space="0" w:sz="2" w:val="single"/>
-              <w:bottom w:color="000001" w:space="0" w:sz="2" w:val="single"/>
-              <w:right w:val="nil"/>
-            </w:tcBorders>
-            <w:shd w:fill="FFFFFF" w:val="clear"/>
-            <w:tcMar>
-              <w:left w:type="dxa" w:w="51"/>
+            <w:tcW w:type="dxa" w:w="1735"/>
+            <w:tcBorders>
+              <w:top w:val="nil"/>
+              <w:left w:color="000001" w:space="0" w:sz="2" w:val="single"/>
+              <w:bottom w:color="000001" w:space="0" w:sz="2" w:val="single"/>
+              <w:right w:val="nil"/>
+            </w:tcBorders>
+            <w:shd w:fill="FFFFFF" w:val="clear"/>
+            <w:tcMar>
+              <w:left w:type="dxa" w:w="42"/>
             </w:tcMar>
           </w:tcPr>
           <w:p>
@@ -795,7 +795,7 @@
             </w:tcBorders>
             <w:shd w:fill="FFFFFF" w:val="clear"/>
             <w:tcMar>
-              <w:left w:type="dxa" w:w="51"/>
+              <w:left w:type="dxa" w:w="42"/>
             </w:tcMar>
           </w:tcPr>
           <w:p>
@@ -812,7 +812,7 @@
         </w:tc>
         <w:tc>
           <w:tcPr>
-            <w:tcW w:type="dxa" w:w="3756"/>
+            <w:tcW w:type="dxa" w:w="3760"/>
             <w:tcBorders>
               <w:top w:val="nil"/>
               <w:left w:color="000001" w:space="0" w:sz="2" w:val="single"/>
@@ -821,7 +821,7 @@
             </w:tcBorders>
             <w:shd w:fill="FFFFFF" w:val="clear"/>
             <w:tcMar>
-              <w:left w:type="dxa" w:w="51"/>
+              <w:left w:type="dxa" w:w="42"/>
             </w:tcMar>
           </w:tcPr>
           <w:p>
@@ -843,16 +843,16 @@
         </w:trPr>
         <w:tc>
           <w:tcPr>
-            <w:tcW w:type="dxa" w:w="1739"/>
-            <w:tcBorders>
-              <w:top w:val="nil"/>
-              <w:left w:color="000001" w:space="0" w:sz="2" w:val="single"/>
-              <w:bottom w:color="000001" w:space="0" w:sz="2" w:val="single"/>
-              <w:right w:val="nil"/>
-            </w:tcBorders>
-            <w:shd w:fill="FFFFFF" w:val="clear"/>
-            <w:tcMar>
-              <w:left w:type="dxa" w:w="51"/>
+            <w:tcW w:type="dxa" w:w="1735"/>
+            <w:tcBorders>
+              <w:top w:val="nil"/>
+              <w:left w:color="000001" w:space="0" w:sz="2" w:val="single"/>
+              <w:bottom w:color="000001" w:space="0" w:sz="2" w:val="single"/>
+              <w:right w:val="nil"/>
+            </w:tcBorders>
+            <w:shd w:fill="FFFFFF" w:val="clear"/>
+            <w:tcMar>
+              <w:left w:type="dxa" w:w="42"/>
             </w:tcMar>
           </w:tcPr>
           <w:p>
@@ -878,7 +878,7 @@
             </w:tcBorders>
             <w:shd w:fill="FFFFFF" w:val="clear"/>
             <w:tcMar>
-              <w:left w:type="dxa" w:w="51"/>
+              <w:left w:type="dxa" w:w="42"/>
             </w:tcMar>
           </w:tcPr>
           <w:p>
@@ -895,7 +895,7 @@
         </w:tc>
         <w:tc>
           <w:tcPr>
-            <w:tcW w:type="dxa" w:w="3756"/>
+            <w:tcW w:type="dxa" w:w="3760"/>
             <w:tcBorders>
               <w:top w:val="nil"/>
               <w:left w:color="000001" w:space="0" w:sz="2" w:val="single"/>
@@ -904,7 +904,7 @@
             </w:tcBorders>
             <w:shd w:fill="FFFFFF" w:val="clear"/>
             <w:tcMar>
-              <w:left w:type="dxa" w:w="51"/>
+              <w:left w:type="dxa" w:w="42"/>
             </w:tcMar>
           </w:tcPr>
           <w:p>
@@ -926,16 +926,16 @@
         </w:trPr>
         <w:tc>
           <w:tcPr>
-            <w:tcW w:type="dxa" w:w="1739"/>
-            <w:tcBorders>
-              <w:top w:val="nil"/>
-              <w:left w:color="000001" w:space="0" w:sz="2" w:val="single"/>
-              <w:bottom w:color="000001" w:space="0" w:sz="2" w:val="single"/>
-              <w:right w:val="nil"/>
-            </w:tcBorders>
-            <w:shd w:fill="FFFFFF" w:val="clear"/>
-            <w:tcMar>
-              <w:left w:type="dxa" w:w="51"/>
+            <w:tcW w:type="dxa" w:w="1735"/>
+            <w:tcBorders>
+              <w:top w:val="nil"/>
+              <w:left w:color="000001" w:space="0" w:sz="2" w:val="single"/>
+              <w:bottom w:color="000001" w:space="0" w:sz="2" w:val="single"/>
+              <w:right w:val="nil"/>
+            </w:tcBorders>
+            <w:shd w:fill="FFFFFF" w:val="clear"/>
+            <w:tcMar>
+              <w:left w:type="dxa" w:w="42"/>
             </w:tcMar>
           </w:tcPr>
           <w:p>
@@ -961,7 +961,7 @@
             </w:tcBorders>
             <w:shd w:fill="FFFFFF" w:val="clear"/>
             <w:tcMar>
-              <w:left w:type="dxa" w:w="51"/>
+              <w:left w:type="dxa" w:w="42"/>
             </w:tcMar>
           </w:tcPr>
           <w:p>
@@ -977,7 +977,7 @@
         </w:tc>
         <w:tc>
           <w:tcPr>
-            <w:tcW w:type="dxa" w:w="3756"/>
+            <w:tcW w:type="dxa" w:w="3760"/>
             <w:tcBorders>
               <w:top w:val="nil"/>
               <w:left w:color="000001" w:space="0" w:sz="2" w:val="single"/>
@@ -986,7 +986,7 @@
             </w:tcBorders>
             <w:shd w:fill="FFFFFF" w:val="clear"/>
             <w:tcMar>
-              <w:left w:type="dxa" w:w="51"/>
+              <w:left w:type="dxa" w:w="42"/>
             </w:tcMar>
           </w:tcPr>
           <w:p>
@@ -1033,7 +1033,7 @@
     <w:tbl>
       <w:tblPr>
         <w:jc w:val="left"/>
-        <w:tblInd w:type="dxa" w:w="769"/>
+        <w:tblInd w:type="dxa" w:w="761"/>
         <w:tblBorders>
           <w:top w:color="000001" w:space="0" w:sz="2" w:val="single"/>
           <w:left w:color="000001" w:space="0" w:sz="2" w:val="single"/>
@@ -1044,15 +1044,15 @@
         </w:tblBorders>
         <w:tblCellMar>
           <w:top w:type="dxa" w:w="55"/>
-          <w:left w:type="dxa" w:w="51"/>
+          <w:left w:type="dxa" w:w="42"/>
           <w:bottom w:type="dxa" w:w="55"/>
           <w:right w:type="dxa" w:w="55"/>
         </w:tblCellMar>
       </w:tblPr>
       <w:tblGrid>
-        <w:gridCol w:w="1739"/>
+        <w:gridCol w:w="1735"/>
         <w:gridCol w:w="3754"/>
-        <w:gridCol w:w="3756"/>
+        <w:gridCol w:w="3760"/>
       </w:tblGrid>
       <w:tr>
         <w:trPr>
@@ -1060,7 +1060,7 @@
         </w:trPr>
         <w:tc>
           <w:tcPr>
-            <w:tcW w:type="dxa" w:w="1739"/>
+            <w:tcW w:type="dxa" w:w="1735"/>
             <w:tcBorders>
               <w:top w:color="000001" w:space="0" w:sz="2" w:val="single"/>
               <w:left w:color="000001" w:space="0" w:sz="2" w:val="single"/>
@@ -1069,7 +1069,7 @@
             </w:tcBorders>
             <w:shd w:fill="FFFFFF" w:val="clear"/>
             <w:tcMar>
-              <w:left w:type="dxa" w:w="51"/>
+              <w:left w:type="dxa" w:w="42"/>
             </w:tcMar>
           </w:tcPr>
           <w:p>
@@ -1095,7 +1095,7 @@
             </w:tcBorders>
             <w:shd w:fill="FFFFFF" w:val="clear"/>
             <w:tcMar>
-              <w:left w:type="dxa" w:w="51"/>
+              <w:left w:type="dxa" w:w="42"/>
             </w:tcMar>
           </w:tcPr>
           <w:p>
@@ -1112,7 +1112,7 @@
         </w:tc>
         <w:tc>
           <w:tcPr>
-            <w:tcW w:type="dxa" w:w="3756"/>
+            <w:tcW w:type="dxa" w:w="3760"/>
             <w:tcBorders>
               <w:top w:color="000001" w:space="0" w:sz="2" w:val="single"/>
               <w:left w:color="000001" w:space="0" w:sz="2" w:val="single"/>
@@ -1121,7 +1121,7 @@
             </w:tcBorders>
             <w:shd w:fill="FFFFFF" w:val="clear"/>
             <w:tcMar>
-              <w:left w:type="dxa" w:w="51"/>
+              <w:left w:type="dxa" w:w="42"/>
             </w:tcMar>
           </w:tcPr>
           <w:p>
@@ -1143,16 +1143,16 @@
         </w:trPr>
         <w:tc>
           <w:tcPr>
-            <w:tcW w:type="dxa" w:w="1739"/>
-            <w:tcBorders>
-              <w:top w:val="nil"/>
-              <w:left w:color="000001" w:space="0" w:sz="2" w:val="single"/>
-              <w:bottom w:color="000001" w:space="0" w:sz="2" w:val="single"/>
-              <w:right w:val="nil"/>
-            </w:tcBorders>
-            <w:shd w:fill="FFFFFF" w:val="clear"/>
-            <w:tcMar>
-              <w:left w:type="dxa" w:w="51"/>
+            <w:tcW w:type="dxa" w:w="1735"/>
+            <w:tcBorders>
+              <w:top w:val="nil"/>
+              <w:left w:color="000001" w:space="0" w:sz="2" w:val="single"/>
+              <w:bottom w:color="000001" w:space="0" w:sz="2" w:val="single"/>
+              <w:right w:val="nil"/>
+            </w:tcBorders>
+            <w:shd w:fill="FFFFFF" w:val="clear"/>
+            <w:tcMar>
+              <w:left w:type="dxa" w:w="42"/>
             </w:tcMar>
           </w:tcPr>
           <w:p>
@@ -1178,24 +1178,24 @@
             </w:tcBorders>
             <w:shd w:fill="FFFFFF" w:val="clear"/>
             <w:tcMar>
-              <w:left w:type="dxa" w:w="51"/>
-            </w:tcMar>
-          </w:tcPr>
-          <w:p>
-            <w:pPr>
-              <w:pStyle w:val="style20"/>
-              <w:jc w:val="left"/>
-              <w:rPr/>
-            </w:pPr>
-            <w:r>
-              <w:rPr/>
-              <w:t>0.957407407407</w:t>
-            </w:r>
-          </w:p>
-        </w:tc>
-        <w:tc>
-          <w:tcPr>
-            <w:tcW w:type="dxa" w:w="3756"/>
+              <w:left w:type="dxa" w:w="42"/>
+            </w:tcMar>
+          </w:tcPr>
+          <w:p>
+            <w:pPr>
+              <w:pStyle w:val="style20"/>
+              <w:jc w:val="left"/>
+              <w:rPr/>
+            </w:pPr>
+            <w:r>
+              <w:rPr/>
+              <w:t>0.95962962963</w:t>
+            </w:r>
+          </w:p>
+        </w:tc>
+        <w:tc>
+          <w:tcPr>
+            <w:tcW w:type="dxa" w:w="3760"/>
             <w:tcBorders>
               <w:top w:val="nil"/>
               <w:left w:color="000001" w:space="0" w:sz="2" w:val="single"/>
@@ -1204,18 +1204,18 @@
             </w:tcBorders>
             <w:shd w:fill="FFFFFF" w:val="clear"/>
             <w:tcMar>
-              <w:left w:type="dxa" w:w="51"/>
-            </w:tcMar>
-          </w:tcPr>
-          <w:p>
-            <w:pPr>
-              <w:pStyle w:val="style20"/>
-              <w:jc w:val="left"/>
-              <w:rPr/>
-            </w:pPr>
-            <w:r>
-              <w:rPr/>
-              <w:t>0.9</w:t>
+              <w:left w:type="dxa" w:w="42"/>
+            </w:tcMar>
+          </w:tcPr>
+          <w:p>
+            <w:pPr>
+              <w:pStyle w:val="style20"/>
+              <w:jc w:val="left"/>
+              <w:rPr/>
+            </w:pPr>
+            <w:r>
+              <w:rPr/>
+              <w:t>0.903333333333</w:t>
             </w:r>
           </w:p>
         </w:tc>
@@ -1226,16 +1226,16 @@
         </w:trPr>
         <w:tc>
           <w:tcPr>
-            <w:tcW w:type="dxa" w:w="1739"/>
-            <w:tcBorders>
-              <w:top w:val="nil"/>
-              <w:left w:color="000001" w:space="0" w:sz="2" w:val="single"/>
-              <w:bottom w:color="000001" w:space="0" w:sz="2" w:val="single"/>
-              <w:right w:val="nil"/>
-            </w:tcBorders>
-            <w:shd w:fill="FFFFFF" w:val="clear"/>
-            <w:tcMar>
-              <w:left w:type="dxa" w:w="51"/>
+            <w:tcW w:type="dxa" w:w="1735"/>
+            <w:tcBorders>
+              <w:top w:val="nil"/>
+              <w:left w:color="000001" w:space="0" w:sz="2" w:val="single"/>
+              <w:bottom w:color="000001" w:space="0" w:sz="2" w:val="single"/>
+              <w:right w:val="nil"/>
+            </w:tcBorders>
+            <w:shd w:fill="FFFFFF" w:val="clear"/>
+            <w:tcMar>
+              <w:left w:type="dxa" w:w="42"/>
             </w:tcMar>
           </w:tcPr>
           <w:p>
@@ -1261,24 +1261,24 @@
             </w:tcBorders>
             <w:shd w:fill="FFFFFF" w:val="clear"/>
             <w:tcMar>
-              <w:left w:type="dxa" w:w="51"/>
-            </w:tcMar>
-          </w:tcPr>
-          <w:p>
-            <w:pPr>
-              <w:pStyle w:val="style20"/>
-              <w:jc w:val="left"/>
-              <w:rPr/>
-            </w:pPr>
-            <w:r>
-              <w:rPr/>
-              <w:t>0.948888888889</w:t>
-            </w:r>
-          </w:p>
-        </w:tc>
-        <w:tc>
-          <w:tcPr>
-            <w:tcW w:type="dxa" w:w="3756"/>
+              <w:left w:type="dxa" w:w="42"/>
+            </w:tcMar>
+          </w:tcPr>
+          <w:p>
+            <w:pPr>
+              <w:pStyle w:val="style20"/>
+              <w:jc w:val="left"/>
+              <w:rPr/>
+            </w:pPr>
+            <w:r>
+              <w:rPr/>
+              <w:t>0.956666666667</w:t>
+            </w:r>
+          </w:p>
+        </w:tc>
+        <w:tc>
+          <w:tcPr>
+            <w:tcW w:type="dxa" w:w="3760"/>
             <w:tcBorders>
               <w:top w:val="nil"/>
               <w:left w:color="000001" w:space="0" w:sz="2" w:val="single"/>
@@ -1287,18 +1287,18 @@
             </w:tcBorders>
             <w:shd w:fill="FFFFFF" w:val="clear"/>
             <w:tcMar>
-              <w:left w:type="dxa" w:w="51"/>
-            </w:tcMar>
-          </w:tcPr>
-          <w:p>
-            <w:pPr>
-              <w:pStyle w:val="style20"/>
-              <w:jc w:val="left"/>
-              <w:rPr/>
-            </w:pPr>
-            <w:r>
-              <w:rPr/>
-              <w:t>0.89</w:t>
+              <w:left w:type="dxa" w:w="42"/>
+            </w:tcMar>
+          </w:tcPr>
+          <w:p>
+            <w:pPr>
+              <w:pStyle w:val="style20"/>
+              <w:jc w:val="left"/>
+              <w:rPr/>
+            </w:pPr>
+            <w:r>
+              <w:rPr/>
+              <w:t>0.903333333333</w:t>
             </w:r>
           </w:p>
         </w:tc>
@@ -1309,16 +1309,16 @@
         </w:trPr>
         <w:tc>
           <w:tcPr>
-            <w:tcW w:type="dxa" w:w="1739"/>
-            <w:tcBorders>
-              <w:top w:val="nil"/>
-              <w:left w:color="000001" w:space="0" w:sz="2" w:val="single"/>
-              <w:bottom w:color="000001" w:space="0" w:sz="2" w:val="single"/>
-              <w:right w:val="nil"/>
-            </w:tcBorders>
-            <w:shd w:fill="FFFFFF" w:val="clear"/>
-            <w:tcMar>
-              <w:left w:type="dxa" w:w="51"/>
+            <w:tcW w:type="dxa" w:w="1735"/>
+            <w:tcBorders>
+              <w:top w:val="nil"/>
+              <w:left w:color="000001" w:space="0" w:sz="2" w:val="single"/>
+              <w:bottom w:color="000001" w:space="0" w:sz="2" w:val="single"/>
+              <w:right w:val="nil"/>
+            </w:tcBorders>
+            <w:shd w:fill="FFFFFF" w:val="clear"/>
+            <w:tcMar>
+              <w:left w:type="dxa" w:w="42"/>
             </w:tcMar>
           </w:tcPr>
           <w:p>
@@ -1344,24 +1344,24 @@
             </w:tcBorders>
             <w:shd w:fill="FFFFFF" w:val="clear"/>
             <w:tcMar>
-              <w:left w:type="dxa" w:w="51"/>
-            </w:tcMar>
-          </w:tcPr>
-          <w:p>
-            <w:pPr>
-              <w:pStyle w:val="style20"/>
-              <w:jc w:val="left"/>
-              <w:rPr/>
-            </w:pPr>
-            <w:r>
-              <w:rPr/>
-              <w:t>0.942592592593</w:t>
-            </w:r>
-          </w:p>
-        </w:tc>
-        <w:tc>
-          <w:tcPr>
-            <w:tcW w:type="dxa" w:w="3756"/>
+              <w:left w:type="dxa" w:w="42"/>
+            </w:tcMar>
+          </w:tcPr>
+          <w:p>
+            <w:pPr>
+              <w:pStyle w:val="style20"/>
+              <w:jc w:val="left"/>
+              <w:rPr/>
+            </w:pPr>
+            <w:r>
+              <w:rPr/>
+              <w:t>0.952962962963</w:t>
+            </w:r>
+          </w:p>
+        </w:tc>
+        <w:tc>
+          <w:tcPr>
+            <w:tcW w:type="dxa" w:w="3760"/>
             <w:tcBorders>
               <w:top w:val="nil"/>
               <w:left w:color="000001" w:space="0" w:sz="2" w:val="single"/>
@@ -1370,18 +1370,18 @@
             </w:tcBorders>
             <w:shd w:fill="FFFFFF" w:val="clear"/>
             <w:tcMar>
-              <w:left w:type="dxa" w:w="51"/>
-            </w:tcMar>
-          </w:tcPr>
-          <w:p>
-            <w:pPr>
-              <w:pStyle w:val="style20"/>
-              <w:jc w:val="left"/>
-              <w:rPr/>
-            </w:pPr>
-            <w:r>
-              <w:rPr/>
-              <w:t>0.883333333333</w:t>
+              <w:left w:type="dxa" w:w="42"/>
+            </w:tcMar>
+          </w:tcPr>
+          <w:p>
+            <w:pPr>
+              <w:pStyle w:val="style20"/>
+              <w:jc w:val="left"/>
+              <w:rPr/>
+            </w:pPr>
+            <w:r>
+              <w:rPr/>
+              <w:t>0.896666666667</w:t>
             </w:r>
           </w:p>
         </w:tc>
@@ -1392,16 +1392,16 @@
         </w:trPr>
         <w:tc>
           <w:tcPr>
-            <w:tcW w:type="dxa" w:w="1739"/>
-            <w:tcBorders>
-              <w:top w:val="nil"/>
-              <w:left w:color="000001" w:space="0" w:sz="2" w:val="single"/>
-              <w:bottom w:color="000001" w:space="0" w:sz="2" w:val="single"/>
-              <w:right w:val="nil"/>
-            </w:tcBorders>
-            <w:shd w:fill="FFFFFF" w:val="clear"/>
-            <w:tcMar>
-              <w:left w:type="dxa" w:w="51"/>
+            <w:tcW w:type="dxa" w:w="1735"/>
+            <w:tcBorders>
+              <w:top w:val="nil"/>
+              <w:left w:color="000001" w:space="0" w:sz="2" w:val="single"/>
+              <w:bottom w:color="000001" w:space="0" w:sz="2" w:val="single"/>
+              <w:right w:val="nil"/>
+            </w:tcBorders>
+            <w:shd w:fill="FFFFFF" w:val="clear"/>
+            <w:tcMar>
+              <w:left w:type="dxa" w:w="42"/>
             </w:tcMar>
           </w:tcPr>
           <w:p>
@@ -1427,23 +1427,23 @@
             </w:tcBorders>
             <w:shd w:fill="FFFFFF" w:val="clear"/>
             <w:tcMar>
-              <w:left w:type="dxa" w:w="51"/>
-            </w:tcMar>
-          </w:tcPr>
-          <w:p>
-            <w:pPr>
-              <w:pStyle w:val="style20"/>
-              <w:rPr/>
-            </w:pPr>
-            <w:r>
-              <w:rPr/>
-              <w:t>0.932222222222</w:t>
-            </w:r>
-          </w:p>
-        </w:tc>
-        <w:tc>
-          <w:tcPr>
-            <w:tcW w:type="dxa" w:w="3756"/>
+              <w:left w:type="dxa" w:w="42"/>
+            </w:tcMar>
+          </w:tcPr>
+          <w:p>
+            <w:pPr>
+              <w:pStyle w:val="style20"/>
+              <w:rPr/>
+            </w:pPr>
+            <w:r>
+              <w:rPr/>
+              <w:t>0.945185185185</w:t>
+            </w:r>
+          </w:p>
+        </w:tc>
+        <w:tc>
+          <w:tcPr>
+            <w:tcW w:type="dxa" w:w="3760"/>
             <w:tcBorders>
               <w:top w:val="nil"/>
               <w:left w:color="000001" w:space="0" w:sz="2" w:val="single"/>
@@ -1452,17 +1452,17 @@
             </w:tcBorders>
             <w:shd w:fill="FFFFFF" w:val="clear"/>
             <w:tcMar>
-              <w:left w:type="dxa" w:w="51"/>
-            </w:tcMar>
-          </w:tcPr>
-          <w:p>
-            <w:pPr>
-              <w:pStyle w:val="style20"/>
-              <w:rPr/>
-            </w:pPr>
-            <w:r>
-              <w:rPr/>
-              <w:t>0.883333333333</w:t>
+              <w:left w:type="dxa" w:w="42"/>
+            </w:tcMar>
+          </w:tcPr>
+          <w:p>
+            <w:pPr>
+              <w:pStyle w:val="style20"/>
+              <w:rPr/>
+            </w:pPr>
+            <w:r>
+              <w:rPr/>
+              <w:t>0.896666666667</w:t>
             </w:r>
           </w:p>
         </w:tc>
@@ -1481,10 +1481,11 @@
     <w:p>
       <w:pPr>
         <w:pStyle w:val="style0"/>
-        <w:spacing w:line="360" w:lineRule="auto"/>
+        <w:spacing w:after="86" w:before="86" w:line="360" w:lineRule="auto"/>
+        <w:contextualSpacing w:val="false"/>
         <w:rPr>
-          <w:b/>
-          <w:bCs/>
+          <w:b w:val="false"/>
+          <w:bCs w:val="false"/>
         </w:rPr>
       </w:pPr>
       <w:r>
@@ -1493,6 +1494,43 @@
           <w:bCs/>
         </w:rPr>
         <w:t>Q6</w:t>
+      </w:r>
+      <w:r>
+        <w:rPr>
+          <w:b w:val="false"/>
+          <w:bCs w:val="false"/>
+        </w:rPr>
+        <w:tab/>
+        <w:t xml:space="preserve">(a) First, we can see that Multinomial NB does better than Bernoulli NB, both in training and testing. Possibly this is because Bernoulli performs worse while classifying relatively long documents, mainly because it does not account for multiple occurrences of the words. </w:t>
+        <w:br/>
+        <w:tab/>
+        <w:t xml:space="preserve">Second observation is that binarized Multinomial does </w:t>
+      </w:r>
+      <w:r>
+        <w:rPr>
+          <w:b w:val="false"/>
+          <w:bCs w:val="false"/>
+        </w:rPr>
+        <w:t>even better than</w:t>
+      </w:r>
+      <w:r>
+        <w:rPr>
+          <w:b w:val="false"/>
+          <w:bCs w:val="false"/>
+        </w:rPr>
+        <w:t xml:space="preserve"> non-binarized. Although it only uses binary features as well as Bernoulli, it can be seen that the two algorithms produce significantly different results.</w:t>
+        <w:br/>
+        <w:tab/>
+        <w:t xml:space="preserve">Third, for Bernoulli NB accuracy drops as the smoothing delta grows. This happens in Multinomial NB too, but it is much faster for Bernoulli, maybe because Bernoulli is more sensitive to noisy features. </w:t>
+        <w:br/>
+        <w:tab/>
+        <w:t>(b) Not really. Although some features have a noticeably higher probability than the others, they still differ only by order of 10-100, rarely 1000.</w:t>
+        <w:br/>
+        <w:tab/>
+        <w:t>(c) Yes. The more frequent a feature is in the class, the more important it becomes. Important features that were encountered in the class a lot of times, have a much higher probability than the rest, usually by order of 10^5-10^6.</w:t>
+        <w:br/>
+        <w:tab/>
+        <w:t>(d) Bernoulli NB runs considerably slower than Multinomial NB. This is because for each tested document Bernoulli has to calculate the probability over every feature in the class as well as for every feature not in the class (i.e. it takes into account the non-occurring terms within the document). Multinomial is faster because it is only concerned with the features found in the document.</w:t>
       </w:r>
     </w:p>
     <w:sectPr>

</xml_diff>